<commit_message>
Updated agenda for status meeting.
</commit_message>
<xml_diff>
--- a/project_management/internal_meetings/2012/20120612_team_meeting.docx
+++ b/project_management/internal_meetings/2012/20120612_team_meeting.docx
@@ -65,7 +65,7 @@
           <w:sz w:val="32"/>
           <w:szCs w:val="32"/>
         </w:rPr>
-        <w:t>12</w:t>
+        <w:t>14</w:t>
       </w:r>
       <w:r>
         <w:rPr>
@@ -2628,7 +2628,7 @@
           <w:rFonts w:asciiTheme="majorHAnsi" w:eastAsiaTheme="minorHAnsi" w:hAnsiTheme="majorHAnsi" w:cstheme="minorBidi"/>
           <w:lang w:eastAsia="en-US"/>
         </w:rPr>
-        <w:t>In QA</w:t>
+        <w:t>Tested</w:t>
       </w:r>
       <w:r>
         <w:rPr>
@@ -2728,7 +2728,7 @@
           <w:rFonts w:asciiTheme="majorHAnsi" w:eastAsiaTheme="minorHAnsi" w:hAnsiTheme="majorHAnsi" w:cstheme="minorBidi"/>
           <w:lang w:eastAsia="en-US"/>
         </w:rPr>
-        <w:t xml:space="preserve"> has been requested.</w:t>
+        <w:t xml:space="preserve"> requested.</w:t>
       </w:r>
     </w:p>
     <w:p>
@@ -2824,6 +2824,26 @@
           <w:lang w:eastAsia="en-US"/>
         </w:rPr>
         <w:t>.</w:t>
+      </w:r>
+    </w:p>
+    <w:p>
+      <w:pPr>
+        <w:pStyle w:val="ListParagraph"/>
+        <w:numPr>
+          <w:ilvl w:val="0"/>
+          <w:numId w:val="4"/>
+        </w:numPr>
+        <w:rPr>
+          <w:rFonts w:asciiTheme="majorHAnsi" w:eastAsiaTheme="minorHAnsi" w:hAnsiTheme="majorHAnsi" w:cstheme="minorBidi"/>
+          <w:lang w:eastAsia="en-US"/>
+        </w:rPr>
+      </w:pPr>
+      <w:r>
+        <w:rPr>
+          <w:rFonts w:asciiTheme="majorHAnsi" w:eastAsiaTheme="minorHAnsi" w:hAnsiTheme="majorHAnsi" w:cstheme="minorBidi"/>
+          <w:lang w:eastAsia="en-US"/>
+        </w:rPr>
+        <w:t>Bug fixes in progress.</w:t>
       </w:r>
     </w:p>
     <w:p>
@@ -2902,170 +2922,1160 @@
           <w:rFonts w:asciiTheme="majorHAnsi" w:eastAsiaTheme="minorHAnsi" w:hAnsiTheme="majorHAnsi" w:cstheme="minorBidi"/>
           <w:lang w:eastAsia="en-US"/>
         </w:rPr>
-        <w:t xml:space="preserve">Other activities </w:t>
-      </w:r>
-      <w:r>
-        <w:rPr>
-          <w:rFonts w:asciiTheme="majorHAnsi" w:eastAsiaTheme="minorHAnsi" w:hAnsiTheme="majorHAnsi" w:cstheme="minorBidi"/>
-          <w:lang w:eastAsia="en-US"/>
-        </w:rPr>
-        <w:t>maintenance and bug fixes  - to work on</w:t>
+        <w:t>Current</w:t>
+      </w:r>
+      <w:r>
+        <w:rPr>
+          <w:rFonts w:asciiTheme="majorHAnsi" w:eastAsiaTheme="minorHAnsi" w:hAnsiTheme="majorHAnsi" w:cstheme="minorBidi"/>
+          <w:lang w:eastAsia="en-US"/>
+        </w:rPr>
+        <w:t xml:space="preserve"> activities </w:t>
+      </w:r>
+      <w:r>
+        <w:rPr>
+          <w:rFonts w:asciiTheme="majorHAnsi" w:eastAsiaTheme="minorHAnsi" w:hAnsiTheme="majorHAnsi" w:cstheme="minorBidi"/>
+          <w:lang w:eastAsia="en-US"/>
+        </w:rPr>
+        <w:t xml:space="preserve">- </w:t>
+      </w:r>
+      <w:r>
+        <w:rPr>
+          <w:rFonts w:asciiTheme="majorHAnsi" w:eastAsiaTheme="minorHAnsi" w:hAnsiTheme="majorHAnsi" w:cstheme="minorBidi"/>
+          <w:lang w:eastAsia="en-US"/>
+        </w:rPr>
+        <w:t>maintenance and bug fixes</w:t>
       </w:r>
       <w:bookmarkStart w:id="0" w:name="_GoBack"/>
       <w:bookmarkEnd w:id="0"/>
     </w:p>
+    <w:tbl>
+      <w:tblPr>
+        <w:tblW w:w="10475" w:type="dxa"/>
+        <w:tblInd w:w="93" w:type="dxa"/>
+        <w:tblLayout w:type="fixed"/>
+        <w:tblLook w:val="04A0"/>
+      </w:tblPr>
+      <w:tblGrid>
+        <w:gridCol w:w="1434"/>
+        <w:gridCol w:w="6771"/>
+        <w:gridCol w:w="2270"/>
+      </w:tblGrid>
+      <w:tr>
+        <w:trPr>
+          <w:trHeight w:val="276"/>
+        </w:trPr>
+        <w:tc>
+          <w:tcPr>
+            <w:tcW w:w="1434" w:type="dxa"/>
+            <w:tcBorders>
+              <w:top w:val="single" w:sz="4" w:space="0" w:color="auto"/>
+              <w:left w:val="single" w:sz="4" w:space="0" w:color="auto"/>
+              <w:bottom w:val="single" w:sz="4" w:space="0" w:color="auto"/>
+              <w:right w:val="single" w:sz="4" w:space="0" w:color="auto"/>
+            </w:tcBorders>
+            <w:shd w:val="clear" w:color="auto" w:fill="auto"/>
+            <w:noWrap/>
+            <w:vAlign w:val="bottom"/>
+          </w:tcPr>
+          <w:p>
+            <w:pPr>
+              <w:rPr>
+                <w:rFonts w:ascii="Calibri" w:eastAsia="Times New Roman" w:hAnsi="Calibri"/>
+                <w:b/>
+                <w:bCs/>
+                <w:color w:val="000000"/>
+                <w:lang w:eastAsia="en-US"/>
+              </w:rPr>
+            </w:pPr>
+            <w:r>
+              <w:rPr>
+                <w:rFonts w:ascii="Calibri" w:eastAsia="Times New Roman" w:hAnsi="Calibri"/>
+                <w:b/>
+                <w:bCs/>
+                <w:color w:val="000000"/>
+                <w:lang w:eastAsia="en-US"/>
+              </w:rPr>
+              <w:t>JIRA Tracker</w:t>
+            </w:r>
+          </w:p>
+        </w:tc>
+        <w:tc>
+          <w:tcPr>
+            <w:tcW w:w="6771" w:type="dxa"/>
+            <w:tcBorders>
+              <w:top w:val="single" w:sz="4" w:space="0" w:color="auto"/>
+              <w:left w:val="nil"/>
+              <w:bottom w:val="single" w:sz="4" w:space="0" w:color="auto"/>
+              <w:right w:val="single" w:sz="4" w:space="0" w:color="auto"/>
+            </w:tcBorders>
+            <w:shd w:val="clear" w:color="auto" w:fill="auto"/>
+            <w:noWrap/>
+            <w:vAlign w:val="bottom"/>
+          </w:tcPr>
+          <w:p>
+            <w:pPr>
+              <w:rPr>
+                <w:rFonts w:ascii="Calibri" w:eastAsia="Times New Roman" w:hAnsi="Calibri"/>
+                <w:b/>
+                <w:bCs/>
+                <w:color w:val="000000"/>
+                <w:lang w:eastAsia="en-US"/>
+              </w:rPr>
+            </w:pPr>
+            <w:r>
+              <w:rPr>
+                <w:rFonts w:ascii="Calibri" w:eastAsia="Times New Roman" w:hAnsi="Calibri"/>
+                <w:b/>
+                <w:bCs/>
+                <w:color w:val="000000"/>
+                <w:lang w:eastAsia="en-US"/>
+              </w:rPr>
+              <w:t>Description</w:t>
+            </w:r>
+          </w:p>
+        </w:tc>
+        <w:tc>
+          <w:tcPr>
+            <w:tcW w:w="2270" w:type="dxa"/>
+            <w:tcBorders>
+              <w:top w:val="single" w:sz="4" w:space="0" w:color="auto"/>
+              <w:left w:val="nil"/>
+              <w:bottom w:val="single" w:sz="4" w:space="0" w:color="auto"/>
+              <w:right w:val="single" w:sz="4" w:space="0" w:color="auto"/>
+            </w:tcBorders>
+            <w:shd w:val="clear" w:color="auto" w:fill="auto"/>
+            <w:noWrap/>
+            <w:vAlign w:val="bottom"/>
+          </w:tcPr>
+          <w:p>
+            <w:pPr>
+              <w:rPr>
+                <w:rFonts w:ascii="Calibri" w:eastAsia="Times New Roman" w:hAnsi="Calibri"/>
+                <w:b/>
+                <w:bCs/>
+                <w:color w:val="000000"/>
+                <w:lang w:eastAsia="en-US"/>
+              </w:rPr>
+            </w:pPr>
+            <w:r>
+              <w:rPr>
+                <w:rFonts w:ascii="Calibri" w:eastAsia="Times New Roman" w:hAnsi="Calibri"/>
+                <w:b/>
+                <w:bCs/>
+                <w:color w:val="000000"/>
+                <w:lang w:eastAsia="en-US"/>
+              </w:rPr>
+              <w:t>Status</w:t>
+            </w:r>
+          </w:p>
+        </w:tc>
+      </w:tr>
+      <w:tr>
+        <w:trPr>
+          <w:trHeight w:val="552"/>
+        </w:trPr>
+        <w:tc>
+          <w:tcPr>
+            <w:tcW w:w="1434" w:type="dxa"/>
+            <w:tcBorders>
+              <w:top w:val="nil"/>
+              <w:left w:val="single" w:sz="4" w:space="0" w:color="auto"/>
+              <w:bottom w:val="single" w:sz="4" w:space="0" w:color="auto"/>
+              <w:right w:val="single" w:sz="4" w:space="0" w:color="auto"/>
+            </w:tcBorders>
+            <w:shd w:val="clear" w:color="auto" w:fill="auto"/>
+            <w:noWrap/>
+            <w:vAlign w:val="bottom"/>
+          </w:tcPr>
+          <w:p>
+            <w:pPr>
+              <w:jc w:val="right"/>
+              <w:rPr>
+                <w:rFonts w:ascii="Calibri" w:eastAsia="Times New Roman" w:hAnsi="Calibri"/>
+                <w:color w:val="000000"/>
+                <w:lang w:eastAsia="en-US"/>
+              </w:rPr>
+            </w:pPr>
+            <w:r>
+              <w:rPr>
+                <w:rFonts w:ascii="Calibri" w:eastAsia="Times New Roman" w:hAnsi="Calibri"/>
+                <w:color w:val="000000"/>
+                <w:lang w:eastAsia="en-US"/>
+              </w:rPr>
+              <w:t>1091</w:t>
+            </w:r>
+          </w:p>
+        </w:tc>
+        <w:tc>
+          <w:tcPr>
+            <w:tcW w:w="6771" w:type="dxa"/>
+            <w:tcBorders>
+              <w:top w:val="nil"/>
+              <w:left w:val="nil"/>
+              <w:bottom w:val="single" w:sz="4" w:space="0" w:color="auto"/>
+              <w:right w:val="single" w:sz="4" w:space="0" w:color="auto"/>
+            </w:tcBorders>
+            <w:shd w:val="clear" w:color="auto" w:fill="auto"/>
+            <w:vAlign w:val="bottom"/>
+          </w:tcPr>
+          <w:p>
+            <w:pPr>
+              <w:rPr>
+                <w:rFonts w:ascii="Calibri" w:eastAsia="Times New Roman" w:hAnsi="Calibri"/>
+                <w:color w:val="000000"/>
+                <w:lang w:eastAsia="en-US"/>
+              </w:rPr>
+            </w:pPr>
+            <w:r>
+              <w:rPr>
+                <w:rFonts w:ascii="Calibri" w:eastAsia="Times New Roman" w:hAnsi="Calibri"/>
+                <w:color w:val="000000"/>
+                <w:lang w:eastAsia="en-US"/>
+              </w:rPr>
+              <w:t>Generating a KM plot from a study with 300 annotation columns causes slow performance</w:t>
+            </w:r>
+          </w:p>
+        </w:tc>
+        <w:tc>
+          <w:tcPr>
+            <w:tcW w:w="2270" w:type="dxa"/>
+            <w:tcBorders>
+              <w:top w:val="nil"/>
+              <w:left w:val="nil"/>
+              <w:bottom w:val="single" w:sz="4" w:space="0" w:color="auto"/>
+              <w:right w:val="single" w:sz="4" w:space="0" w:color="auto"/>
+            </w:tcBorders>
+            <w:shd w:val="clear" w:color="auto" w:fill="auto"/>
+            <w:noWrap/>
+            <w:vAlign w:val="bottom"/>
+          </w:tcPr>
+          <w:p>
+            <w:pPr>
+              <w:rPr>
+                <w:rFonts w:ascii="Calibri" w:eastAsia="Times New Roman" w:hAnsi="Calibri"/>
+                <w:color w:val="000000"/>
+                <w:lang w:eastAsia="en-US"/>
+              </w:rPr>
+            </w:pPr>
+            <w:r>
+              <w:rPr>
+                <w:rFonts w:ascii="Calibri" w:eastAsia="Times New Roman" w:hAnsi="Calibri"/>
+                <w:color w:val="000000"/>
+                <w:lang w:eastAsia="en-US"/>
+              </w:rPr>
+              <w:t>In Progress</w:t>
+            </w:r>
+          </w:p>
+        </w:tc>
+      </w:tr>
+      <w:tr>
+        <w:trPr>
+          <w:trHeight w:val="276"/>
+        </w:trPr>
+        <w:tc>
+          <w:tcPr>
+            <w:tcW w:w="1434" w:type="dxa"/>
+            <w:tcBorders>
+              <w:top w:val="nil"/>
+              <w:left w:val="single" w:sz="4" w:space="0" w:color="auto"/>
+              <w:bottom w:val="single" w:sz="4" w:space="0" w:color="auto"/>
+              <w:right w:val="single" w:sz="4" w:space="0" w:color="auto"/>
+            </w:tcBorders>
+            <w:shd w:val="clear" w:color="auto" w:fill="auto"/>
+            <w:noWrap/>
+            <w:vAlign w:val="bottom"/>
+          </w:tcPr>
+          <w:p>
+            <w:pPr>
+              <w:jc w:val="right"/>
+              <w:rPr>
+                <w:rFonts w:ascii="Calibri" w:eastAsia="Times New Roman" w:hAnsi="Calibri"/>
+                <w:color w:val="000000"/>
+                <w:lang w:eastAsia="en-US"/>
+              </w:rPr>
+            </w:pPr>
+            <w:r>
+              <w:rPr>
+                <w:rFonts w:ascii="Calibri" w:eastAsia="Times New Roman" w:hAnsi="Calibri"/>
+                <w:color w:val="000000"/>
+                <w:lang w:eastAsia="en-US"/>
+              </w:rPr>
+              <w:t>1177</w:t>
+            </w:r>
+          </w:p>
+        </w:tc>
+        <w:tc>
+          <w:tcPr>
+            <w:tcW w:w="6771" w:type="dxa"/>
+            <w:tcBorders>
+              <w:top w:val="nil"/>
+              <w:left w:val="nil"/>
+              <w:bottom w:val="single" w:sz="4" w:space="0" w:color="auto"/>
+              <w:right w:val="single" w:sz="4" w:space="0" w:color="auto"/>
+            </w:tcBorders>
+            <w:shd w:val="clear" w:color="auto" w:fill="auto"/>
+            <w:vAlign w:val="bottom"/>
+          </w:tcPr>
+          <w:p>
+            <w:pPr>
+              <w:rPr>
+                <w:rFonts w:ascii="Calibri" w:eastAsia="Times New Roman" w:hAnsi="Calibri"/>
+                <w:color w:val="000000"/>
+                <w:lang w:eastAsia="en-US"/>
+              </w:rPr>
+            </w:pPr>
+            <w:r>
+              <w:rPr>
+                <w:rFonts w:ascii="Calibri" w:eastAsia="Times New Roman" w:hAnsi="Calibri"/>
+                <w:color w:val="000000"/>
+                <w:lang w:eastAsia="en-US"/>
+              </w:rPr>
+              <w:t xml:space="preserve">Deploy </w:t>
+            </w:r>
+            <w:proofErr w:type="spellStart"/>
+            <w:r>
+              <w:rPr>
+                <w:rFonts w:ascii="Calibri" w:eastAsia="Times New Roman" w:hAnsi="Calibri"/>
+                <w:color w:val="000000"/>
+                <w:lang w:eastAsia="en-US"/>
+              </w:rPr>
+              <w:t>caIntegrator</w:t>
+            </w:r>
+            <w:proofErr w:type="spellEnd"/>
+            <w:r>
+              <w:rPr>
+                <w:rFonts w:ascii="Calibri" w:eastAsia="Times New Roman" w:hAnsi="Calibri"/>
+                <w:color w:val="000000"/>
+                <w:lang w:eastAsia="en-US"/>
+              </w:rPr>
+              <w:t xml:space="preserve"> instance in SSO mode on dev</w:t>
+            </w:r>
+          </w:p>
+        </w:tc>
+        <w:tc>
+          <w:tcPr>
+            <w:tcW w:w="2270" w:type="dxa"/>
+            <w:tcBorders>
+              <w:top w:val="nil"/>
+              <w:left w:val="nil"/>
+              <w:bottom w:val="single" w:sz="4" w:space="0" w:color="auto"/>
+              <w:right w:val="single" w:sz="4" w:space="0" w:color="auto"/>
+            </w:tcBorders>
+            <w:shd w:val="clear" w:color="auto" w:fill="auto"/>
+            <w:noWrap/>
+            <w:vAlign w:val="bottom"/>
+          </w:tcPr>
+          <w:p>
+            <w:pPr>
+              <w:rPr>
+                <w:rFonts w:ascii="Calibri" w:eastAsia="Times New Roman" w:hAnsi="Calibri"/>
+                <w:color w:val="000000"/>
+                <w:lang w:eastAsia="en-US"/>
+              </w:rPr>
+            </w:pPr>
+            <w:r>
+              <w:rPr>
+                <w:rFonts w:ascii="Calibri" w:eastAsia="Times New Roman" w:hAnsi="Calibri"/>
+                <w:color w:val="000000"/>
+                <w:lang w:eastAsia="en-US"/>
+              </w:rPr>
+              <w:t>In Progress</w:t>
+            </w:r>
+          </w:p>
+        </w:tc>
+      </w:tr>
+      <w:tr>
+        <w:trPr>
+          <w:trHeight w:val="276"/>
+        </w:trPr>
+        <w:tc>
+          <w:tcPr>
+            <w:tcW w:w="1434" w:type="dxa"/>
+            <w:tcBorders>
+              <w:top w:val="nil"/>
+              <w:left w:val="single" w:sz="4" w:space="0" w:color="auto"/>
+              <w:bottom w:val="single" w:sz="4" w:space="0" w:color="auto"/>
+              <w:right w:val="single" w:sz="4" w:space="0" w:color="auto"/>
+            </w:tcBorders>
+            <w:shd w:val="clear" w:color="auto" w:fill="auto"/>
+            <w:noWrap/>
+            <w:vAlign w:val="bottom"/>
+          </w:tcPr>
+          <w:p>
+            <w:pPr>
+              <w:jc w:val="right"/>
+              <w:rPr>
+                <w:rFonts w:ascii="Calibri" w:eastAsia="Times New Roman" w:hAnsi="Calibri"/>
+                <w:color w:val="000000"/>
+                <w:lang w:eastAsia="en-US"/>
+              </w:rPr>
+            </w:pPr>
+            <w:r>
+              <w:rPr>
+                <w:rFonts w:ascii="Calibri" w:eastAsia="Times New Roman" w:hAnsi="Calibri"/>
+                <w:color w:val="000000"/>
+                <w:lang w:eastAsia="en-US"/>
+              </w:rPr>
+              <w:t>1182</w:t>
+            </w:r>
+          </w:p>
+        </w:tc>
+        <w:tc>
+          <w:tcPr>
+            <w:tcW w:w="6771" w:type="dxa"/>
+            <w:tcBorders>
+              <w:top w:val="nil"/>
+              <w:left w:val="nil"/>
+              <w:bottom w:val="single" w:sz="4" w:space="0" w:color="auto"/>
+              <w:right w:val="single" w:sz="4" w:space="0" w:color="auto"/>
+            </w:tcBorders>
+            <w:shd w:val="clear" w:color="auto" w:fill="auto"/>
+            <w:vAlign w:val="bottom"/>
+          </w:tcPr>
+          <w:p>
+            <w:pPr>
+              <w:rPr>
+                <w:rFonts w:ascii="Calibri" w:eastAsia="Times New Roman" w:hAnsi="Calibri"/>
+                <w:color w:val="000000"/>
+                <w:lang w:eastAsia="en-US"/>
+              </w:rPr>
+            </w:pPr>
+            <w:r>
+              <w:rPr>
+                <w:rFonts w:ascii="Calibri" w:eastAsia="Times New Roman" w:hAnsi="Calibri"/>
+                <w:color w:val="000000"/>
+                <w:lang w:eastAsia="en-US"/>
+              </w:rPr>
+              <w:t>Role-based permissions for genomic data are not properly restricting data</w:t>
+            </w:r>
+          </w:p>
+        </w:tc>
+        <w:tc>
+          <w:tcPr>
+            <w:tcW w:w="2270" w:type="dxa"/>
+            <w:tcBorders>
+              <w:top w:val="nil"/>
+              <w:left w:val="nil"/>
+              <w:bottom w:val="single" w:sz="4" w:space="0" w:color="auto"/>
+              <w:right w:val="single" w:sz="4" w:space="0" w:color="auto"/>
+            </w:tcBorders>
+            <w:shd w:val="clear" w:color="auto" w:fill="auto"/>
+            <w:noWrap/>
+            <w:vAlign w:val="bottom"/>
+          </w:tcPr>
+          <w:p>
+            <w:pPr>
+              <w:rPr>
+                <w:rFonts w:ascii="Calibri" w:eastAsia="Times New Roman" w:hAnsi="Calibri"/>
+                <w:color w:val="000000"/>
+                <w:lang w:eastAsia="en-US"/>
+              </w:rPr>
+            </w:pPr>
+            <w:r>
+              <w:rPr>
+                <w:rFonts w:ascii="Calibri" w:eastAsia="Times New Roman" w:hAnsi="Calibri"/>
+                <w:color w:val="000000"/>
+                <w:lang w:eastAsia="en-US"/>
+              </w:rPr>
+              <w:t>In Progress</w:t>
+            </w:r>
+          </w:p>
+        </w:tc>
+      </w:tr>
+      <w:tr>
+        <w:trPr>
+          <w:trHeight w:val="276"/>
+        </w:trPr>
+        <w:tc>
+          <w:tcPr>
+            <w:tcW w:w="1434" w:type="dxa"/>
+            <w:tcBorders>
+              <w:top w:val="nil"/>
+              <w:left w:val="single" w:sz="4" w:space="0" w:color="auto"/>
+              <w:bottom w:val="single" w:sz="4" w:space="0" w:color="auto"/>
+              <w:right w:val="single" w:sz="4" w:space="0" w:color="auto"/>
+            </w:tcBorders>
+            <w:shd w:val="clear" w:color="auto" w:fill="auto"/>
+            <w:noWrap/>
+            <w:vAlign w:val="bottom"/>
+          </w:tcPr>
+          <w:p>
+            <w:pPr>
+              <w:jc w:val="right"/>
+              <w:rPr>
+                <w:rFonts w:ascii="Calibri" w:eastAsia="Times New Roman" w:hAnsi="Calibri"/>
+                <w:color w:val="000000"/>
+                <w:lang w:eastAsia="en-US"/>
+              </w:rPr>
+            </w:pPr>
+            <w:r>
+              <w:rPr>
+                <w:rFonts w:ascii="Calibri" w:eastAsia="Times New Roman" w:hAnsi="Calibri"/>
+                <w:color w:val="000000"/>
+                <w:lang w:eastAsia="en-US"/>
+              </w:rPr>
+              <w:t>1169</w:t>
+            </w:r>
+          </w:p>
+        </w:tc>
+        <w:tc>
+          <w:tcPr>
+            <w:tcW w:w="6771" w:type="dxa"/>
+            <w:tcBorders>
+              <w:top w:val="nil"/>
+              <w:left w:val="nil"/>
+              <w:bottom w:val="single" w:sz="4" w:space="0" w:color="auto"/>
+              <w:right w:val="single" w:sz="4" w:space="0" w:color="auto"/>
+            </w:tcBorders>
+            <w:shd w:val="clear" w:color="auto" w:fill="auto"/>
+            <w:vAlign w:val="bottom"/>
+          </w:tcPr>
+          <w:p>
+            <w:pPr>
+              <w:rPr>
+                <w:rFonts w:ascii="Calibri" w:eastAsia="Times New Roman" w:hAnsi="Calibri"/>
+                <w:color w:val="000000"/>
+                <w:lang w:eastAsia="en-US"/>
+              </w:rPr>
+            </w:pPr>
+            <w:r>
+              <w:rPr>
+                <w:rFonts w:ascii="Calibri" w:eastAsia="Times New Roman" w:hAnsi="Calibri"/>
+                <w:color w:val="000000"/>
+                <w:lang w:eastAsia="en-US"/>
+              </w:rPr>
+              <w:t>Update Genomic Data Source configuration to utilize SSO when SSO is enabled.</w:t>
+            </w:r>
+          </w:p>
+        </w:tc>
+        <w:tc>
+          <w:tcPr>
+            <w:tcW w:w="2270" w:type="dxa"/>
+            <w:tcBorders>
+              <w:top w:val="nil"/>
+              <w:left w:val="nil"/>
+              <w:bottom w:val="single" w:sz="4" w:space="0" w:color="auto"/>
+              <w:right w:val="single" w:sz="4" w:space="0" w:color="auto"/>
+            </w:tcBorders>
+            <w:shd w:val="clear" w:color="auto" w:fill="auto"/>
+            <w:noWrap/>
+            <w:vAlign w:val="bottom"/>
+          </w:tcPr>
+          <w:p>
+            <w:pPr>
+              <w:rPr>
+                <w:rFonts w:ascii="Calibri" w:eastAsia="Times New Roman" w:hAnsi="Calibri"/>
+                <w:color w:val="000000"/>
+                <w:lang w:eastAsia="en-US"/>
+              </w:rPr>
+            </w:pPr>
+            <w:r>
+              <w:rPr>
+                <w:rFonts w:ascii="Calibri" w:eastAsia="Times New Roman" w:hAnsi="Calibri"/>
+                <w:color w:val="000000"/>
+                <w:lang w:eastAsia="en-US"/>
+              </w:rPr>
+              <w:t>Not started</w:t>
+            </w:r>
+          </w:p>
+        </w:tc>
+      </w:tr>
+      <w:tr>
+        <w:trPr>
+          <w:trHeight w:val="276"/>
+        </w:trPr>
+        <w:tc>
+          <w:tcPr>
+            <w:tcW w:w="1434" w:type="dxa"/>
+            <w:tcBorders>
+              <w:top w:val="nil"/>
+              <w:left w:val="single" w:sz="4" w:space="0" w:color="auto"/>
+              <w:bottom w:val="single" w:sz="4" w:space="0" w:color="auto"/>
+              <w:right w:val="single" w:sz="4" w:space="0" w:color="auto"/>
+            </w:tcBorders>
+            <w:shd w:val="clear" w:color="auto" w:fill="auto"/>
+            <w:noWrap/>
+            <w:vAlign w:val="bottom"/>
+          </w:tcPr>
+          <w:p>
+            <w:pPr>
+              <w:jc w:val="right"/>
+              <w:rPr>
+                <w:rFonts w:ascii="Calibri" w:eastAsia="Times New Roman" w:hAnsi="Calibri"/>
+                <w:color w:val="000000"/>
+                <w:lang w:eastAsia="en-US"/>
+              </w:rPr>
+            </w:pPr>
+            <w:r>
+              <w:rPr>
+                <w:rFonts w:ascii="Calibri" w:eastAsia="Times New Roman" w:hAnsi="Calibri"/>
+                <w:color w:val="000000"/>
+                <w:lang w:eastAsia="en-US"/>
+              </w:rPr>
+              <w:t>1173</w:t>
+            </w:r>
+          </w:p>
+        </w:tc>
+        <w:tc>
+          <w:tcPr>
+            <w:tcW w:w="6771" w:type="dxa"/>
+            <w:tcBorders>
+              <w:top w:val="nil"/>
+              <w:left w:val="nil"/>
+              <w:bottom w:val="single" w:sz="4" w:space="0" w:color="auto"/>
+              <w:right w:val="single" w:sz="4" w:space="0" w:color="auto"/>
+            </w:tcBorders>
+            <w:shd w:val="clear" w:color="auto" w:fill="auto"/>
+            <w:vAlign w:val="bottom"/>
+          </w:tcPr>
+          <w:p>
+            <w:pPr>
+              <w:rPr>
+                <w:rFonts w:ascii="Calibri" w:eastAsia="Times New Roman" w:hAnsi="Calibri"/>
+                <w:color w:val="000000"/>
+                <w:lang w:eastAsia="en-US"/>
+              </w:rPr>
+            </w:pPr>
+            <w:r>
+              <w:rPr>
+                <w:rFonts w:ascii="Calibri" w:eastAsia="Times New Roman" w:hAnsi="Calibri"/>
+                <w:color w:val="000000"/>
+                <w:lang w:eastAsia="en-US"/>
+              </w:rPr>
+              <w:t>Annotations are not visible in IGV</w:t>
+            </w:r>
+          </w:p>
+        </w:tc>
+        <w:tc>
+          <w:tcPr>
+            <w:tcW w:w="2270" w:type="dxa"/>
+            <w:tcBorders>
+              <w:top w:val="nil"/>
+              <w:left w:val="nil"/>
+              <w:bottom w:val="single" w:sz="4" w:space="0" w:color="auto"/>
+              <w:right w:val="single" w:sz="4" w:space="0" w:color="auto"/>
+            </w:tcBorders>
+            <w:shd w:val="clear" w:color="auto" w:fill="auto"/>
+            <w:noWrap/>
+            <w:vAlign w:val="bottom"/>
+          </w:tcPr>
+          <w:p>
+            <w:pPr>
+              <w:rPr>
+                <w:rFonts w:ascii="Calibri" w:eastAsia="Times New Roman" w:hAnsi="Calibri"/>
+                <w:color w:val="000000"/>
+                <w:lang w:eastAsia="en-US"/>
+              </w:rPr>
+            </w:pPr>
+            <w:r>
+              <w:rPr>
+                <w:rFonts w:ascii="Calibri" w:eastAsia="Times New Roman" w:hAnsi="Calibri"/>
+                <w:color w:val="000000"/>
+                <w:lang w:eastAsia="en-US"/>
+              </w:rPr>
+              <w:t>Not started</w:t>
+            </w:r>
+          </w:p>
+        </w:tc>
+      </w:tr>
+      <w:tr>
+        <w:trPr>
+          <w:trHeight w:val="552"/>
+        </w:trPr>
+        <w:tc>
+          <w:tcPr>
+            <w:tcW w:w="1434" w:type="dxa"/>
+            <w:tcBorders>
+              <w:top w:val="nil"/>
+              <w:left w:val="single" w:sz="4" w:space="0" w:color="auto"/>
+              <w:bottom w:val="single" w:sz="4" w:space="0" w:color="auto"/>
+              <w:right w:val="single" w:sz="4" w:space="0" w:color="auto"/>
+            </w:tcBorders>
+            <w:shd w:val="clear" w:color="auto" w:fill="auto"/>
+            <w:noWrap/>
+            <w:vAlign w:val="bottom"/>
+          </w:tcPr>
+          <w:p>
+            <w:pPr>
+              <w:jc w:val="right"/>
+              <w:rPr>
+                <w:rFonts w:ascii="Calibri" w:eastAsia="Times New Roman" w:hAnsi="Calibri"/>
+                <w:color w:val="000000"/>
+                <w:lang w:eastAsia="en-US"/>
+              </w:rPr>
+            </w:pPr>
+            <w:r>
+              <w:rPr>
+                <w:rFonts w:ascii="Calibri" w:eastAsia="Times New Roman" w:hAnsi="Calibri"/>
+                <w:color w:val="000000"/>
+                <w:lang w:eastAsia="en-US"/>
+              </w:rPr>
+              <w:t>1174</w:t>
+            </w:r>
+          </w:p>
+        </w:tc>
+        <w:tc>
+          <w:tcPr>
+            <w:tcW w:w="6771" w:type="dxa"/>
+            <w:tcBorders>
+              <w:top w:val="nil"/>
+              <w:left w:val="nil"/>
+              <w:bottom w:val="single" w:sz="4" w:space="0" w:color="auto"/>
+              <w:right w:val="single" w:sz="4" w:space="0" w:color="auto"/>
+            </w:tcBorders>
+            <w:shd w:val="clear" w:color="auto" w:fill="auto"/>
+            <w:vAlign w:val="bottom"/>
+          </w:tcPr>
+          <w:p>
+            <w:pPr>
+              <w:rPr>
+                <w:rFonts w:ascii="Calibri" w:eastAsia="Times New Roman" w:hAnsi="Calibri"/>
+                <w:color w:val="000000"/>
+                <w:lang w:eastAsia="en-US"/>
+              </w:rPr>
+            </w:pPr>
+            <w:r>
+              <w:rPr>
+                <w:rFonts w:ascii="Calibri" w:eastAsia="Times New Roman" w:hAnsi="Calibri"/>
+                <w:color w:val="000000"/>
+                <w:lang w:eastAsia="en-US"/>
+              </w:rPr>
+              <w:t>Expression data is not displayed in the IGV when launched from the left-hand menu</w:t>
+            </w:r>
+          </w:p>
+        </w:tc>
+        <w:tc>
+          <w:tcPr>
+            <w:tcW w:w="2270" w:type="dxa"/>
+            <w:tcBorders>
+              <w:top w:val="nil"/>
+              <w:left w:val="nil"/>
+              <w:bottom w:val="single" w:sz="4" w:space="0" w:color="auto"/>
+              <w:right w:val="single" w:sz="4" w:space="0" w:color="auto"/>
+            </w:tcBorders>
+            <w:shd w:val="clear" w:color="auto" w:fill="auto"/>
+            <w:noWrap/>
+            <w:vAlign w:val="bottom"/>
+          </w:tcPr>
+          <w:p>
+            <w:pPr>
+              <w:rPr>
+                <w:rFonts w:ascii="Calibri" w:eastAsia="Times New Roman" w:hAnsi="Calibri"/>
+                <w:color w:val="000000"/>
+                <w:lang w:eastAsia="en-US"/>
+              </w:rPr>
+            </w:pPr>
+            <w:r>
+              <w:rPr>
+                <w:rFonts w:ascii="Calibri" w:eastAsia="Times New Roman" w:hAnsi="Calibri"/>
+                <w:color w:val="000000"/>
+                <w:lang w:eastAsia="en-US"/>
+              </w:rPr>
+              <w:t>Not started</w:t>
+            </w:r>
+          </w:p>
+        </w:tc>
+      </w:tr>
+      <w:tr>
+        <w:trPr>
+          <w:trHeight w:val="276"/>
+        </w:trPr>
+        <w:tc>
+          <w:tcPr>
+            <w:tcW w:w="1434" w:type="dxa"/>
+            <w:tcBorders>
+              <w:top w:val="nil"/>
+              <w:left w:val="single" w:sz="4" w:space="0" w:color="auto"/>
+              <w:bottom w:val="single" w:sz="4" w:space="0" w:color="auto"/>
+              <w:right w:val="single" w:sz="4" w:space="0" w:color="auto"/>
+            </w:tcBorders>
+            <w:shd w:val="clear" w:color="auto" w:fill="auto"/>
+            <w:noWrap/>
+            <w:vAlign w:val="bottom"/>
+          </w:tcPr>
+          <w:p>
+            <w:pPr>
+              <w:jc w:val="right"/>
+              <w:rPr>
+                <w:rFonts w:ascii="Calibri" w:eastAsia="Times New Roman" w:hAnsi="Calibri"/>
+                <w:color w:val="000000"/>
+                <w:lang w:eastAsia="en-US"/>
+              </w:rPr>
+            </w:pPr>
+            <w:r>
+              <w:rPr>
+                <w:rFonts w:ascii="Calibri" w:eastAsia="Times New Roman" w:hAnsi="Calibri"/>
+                <w:color w:val="000000"/>
+                <w:lang w:eastAsia="en-US"/>
+              </w:rPr>
+              <w:t>1162</w:t>
+            </w:r>
+          </w:p>
+        </w:tc>
+        <w:tc>
+          <w:tcPr>
+            <w:tcW w:w="6771" w:type="dxa"/>
+            <w:tcBorders>
+              <w:top w:val="nil"/>
+              <w:left w:val="nil"/>
+              <w:bottom w:val="single" w:sz="4" w:space="0" w:color="auto"/>
+              <w:right w:val="single" w:sz="4" w:space="0" w:color="auto"/>
+            </w:tcBorders>
+            <w:shd w:val="clear" w:color="auto" w:fill="auto"/>
+            <w:vAlign w:val="bottom"/>
+          </w:tcPr>
+          <w:p>
+            <w:pPr>
+              <w:rPr>
+                <w:rFonts w:ascii="Calibri" w:eastAsia="Times New Roman" w:hAnsi="Calibri"/>
+                <w:color w:val="000000"/>
+                <w:lang w:eastAsia="en-US"/>
+              </w:rPr>
+            </w:pPr>
+            <w:r>
+              <w:rPr>
+                <w:rFonts w:ascii="Calibri" w:eastAsia="Times New Roman" w:hAnsi="Calibri"/>
+                <w:color w:val="000000"/>
+                <w:lang w:eastAsia="en-US"/>
+              </w:rPr>
+              <w:t>Error message referencing Goby alignment files is displayed when launching IGV</w:t>
+            </w:r>
+          </w:p>
+        </w:tc>
+        <w:tc>
+          <w:tcPr>
+            <w:tcW w:w="2270" w:type="dxa"/>
+            <w:tcBorders>
+              <w:top w:val="nil"/>
+              <w:left w:val="nil"/>
+              <w:bottom w:val="single" w:sz="4" w:space="0" w:color="auto"/>
+              <w:right w:val="single" w:sz="4" w:space="0" w:color="auto"/>
+            </w:tcBorders>
+            <w:shd w:val="clear" w:color="auto" w:fill="auto"/>
+            <w:noWrap/>
+            <w:vAlign w:val="bottom"/>
+          </w:tcPr>
+          <w:p>
+            <w:pPr>
+              <w:rPr>
+                <w:rFonts w:ascii="Calibri" w:eastAsia="Times New Roman" w:hAnsi="Calibri"/>
+                <w:color w:val="000000"/>
+                <w:lang w:eastAsia="en-US"/>
+              </w:rPr>
+            </w:pPr>
+            <w:r>
+              <w:rPr>
+                <w:rFonts w:ascii="Calibri" w:eastAsia="Times New Roman" w:hAnsi="Calibri"/>
+                <w:color w:val="000000"/>
+                <w:lang w:eastAsia="en-US"/>
+              </w:rPr>
+              <w:t>Not started</w:t>
+            </w:r>
+          </w:p>
+        </w:tc>
+      </w:tr>
+      <w:tr>
+        <w:trPr>
+          <w:trHeight w:val="552"/>
+        </w:trPr>
+        <w:tc>
+          <w:tcPr>
+            <w:tcW w:w="1434" w:type="dxa"/>
+            <w:tcBorders>
+              <w:top w:val="nil"/>
+              <w:left w:val="single" w:sz="4" w:space="0" w:color="auto"/>
+              <w:bottom w:val="single" w:sz="4" w:space="0" w:color="auto"/>
+              <w:right w:val="single" w:sz="4" w:space="0" w:color="auto"/>
+            </w:tcBorders>
+            <w:shd w:val="clear" w:color="auto" w:fill="auto"/>
+            <w:noWrap/>
+            <w:vAlign w:val="bottom"/>
+          </w:tcPr>
+          <w:p>
+            <w:pPr>
+              <w:jc w:val="right"/>
+              <w:rPr>
+                <w:rFonts w:ascii="Calibri" w:eastAsia="Times New Roman" w:hAnsi="Calibri"/>
+                <w:color w:val="000000"/>
+                <w:lang w:eastAsia="en-US"/>
+              </w:rPr>
+            </w:pPr>
+            <w:r>
+              <w:rPr>
+                <w:rFonts w:ascii="Calibri" w:eastAsia="Times New Roman" w:hAnsi="Calibri"/>
+                <w:color w:val="000000"/>
+                <w:lang w:eastAsia="en-US"/>
+              </w:rPr>
+              <w:t>1175</w:t>
+            </w:r>
+          </w:p>
+        </w:tc>
+        <w:tc>
+          <w:tcPr>
+            <w:tcW w:w="6771" w:type="dxa"/>
+            <w:tcBorders>
+              <w:top w:val="nil"/>
+              <w:left w:val="nil"/>
+              <w:bottom w:val="single" w:sz="4" w:space="0" w:color="auto"/>
+              <w:right w:val="single" w:sz="4" w:space="0" w:color="auto"/>
+            </w:tcBorders>
+            <w:shd w:val="clear" w:color="auto" w:fill="auto"/>
+            <w:vAlign w:val="bottom"/>
+          </w:tcPr>
+          <w:p>
+            <w:pPr>
+              <w:rPr>
+                <w:rFonts w:ascii="Calibri" w:eastAsia="Times New Roman" w:hAnsi="Calibri"/>
+                <w:color w:val="000000"/>
+                <w:lang w:eastAsia="en-US"/>
+              </w:rPr>
+            </w:pPr>
+            <w:r>
+              <w:rPr>
+                <w:rFonts w:ascii="Calibri" w:eastAsia="Times New Roman" w:hAnsi="Calibri"/>
+                <w:color w:val="000000"/>
+                <w:lang w:eastAsia="en-US"/>
+              </w:rPr>
+              <w:t>An error occurs if a user attempts to revert to an original mapping file after remapping</w:t>
+            </w:r>
+          </w:p>
+        </w:tc>
+        <w:tc>
+          <w:tcPr>
+            <w:tcW w:w="2270" w:type="dxa"/>
+            <w:tcBorders>
+              <w:top w:val="nil"/>
+              <w:left w:val="nil"/>
+              <w:bottom w:val="single" w:sz="4" w:space="0" w:color="auto"/>
+              <w:right w:val="single" w:sz="4" w:space="0" w:color="auto"/>
+            </w:tcBorders>
+            <w:shd w:val="clear" w:color="auto" w:fill="auto"/>
+            <w:noWrap/>
+            <w:vAlign w:val="bottom"/>
+          </w:tcPr>
+          <w:p>
+            <w:pPr>
+              <w:rPr>
+                <w:rFonts w:ascii="Calibri" w:eastAsia="Times New Roman" w:hAnsi="Calibri"/>
+                <w:color w:val="000000"/>
+                <w:lang w:eastAsia="en-US"/>
+              </w:rPr>
+            </w:pPr>
+            <w:r>
+              <w:rPr>
+                <w:rFonts w:ascii="Calibri" w:eastAsia="Times New Roman" w:hAnsi="Calibri"/>
+                <w:color w:val="000000"/>
+                <w:lang w:eastAsia="en-US"/>
+              </w:rPr>
+              <w:t>Not started</w:t>
+            </w:r>
+          </w:p>
+        </w:tc>
+      </w:tr>
+      <w:tr>
+        <w:trPr>
+          <w:trHeight w:val="276"/>
+        </w:trPr>
+        <w:tc>
+          <w:tcPr>
+            <w:tcW w:w="1434" w:type="dxa"/>
+            <w:tcBorders>
+              <w:top w:val="nil"/>
+              <w:left w:val="single" w:sz="4" w:space="0" w:color="auto"/>
+              <w:bottom w:val="single" w:sz="4" w:space="0" w:color="auto"/>
+              <w:right w:val="single" w:sz="4" w:space="0" w:color="auto"/>
+            </w:tcBorders>
+            <w:shd w:val="clear" w:color="auto" w:fill="auto"/>
+            <w:noWrap/>
+            <w:vAlign w:val="bottom"/>
+          </w:tcPr>
+          <w:p>
+            <w:pPr>
+              <w:rPr>
+                <w:rFonts w:ascii="Calibri" w:eastAsia="Times New Roman" w:hAnsi="Calibri"/>
+                <w:color w:val="000000"/>
+                <w:lang w:eastAsia="en-US"/>
+              </w:rPr>
+            </w:pPr>
+            <w:r>
+              <w:rPr>
+                <w:rFonts w:ascii="Calibri" w:eastAsia="Times New Roman" w:hAnsi="Calibri"/>
+                <w:color w:val="000000"/>
+                <w:lang w:eastAsia="en-US"/>
+              </w:rPr>
+              <w:t> </w:t>
+            </w:r>
+          </w:p>
+        </w:tc>
+        <w:tc>
+          <w:tcPr>
+            <w:tcW w:w="6771" w:type="dxa"/>
+            <w:tcBorders>
+              <w:top w:val="nil"/>
+              <w:left w:val="nil"/>
+              <w:bottom w:val="single" w:sz="4" w:space="0" w:color="auto"/>
+              <w:right w:val="single" w:sz="4" w:space="0" w:color="auto"/>
+            </w:tcBorders>
+            <w:shd w:val="clear" w:color="auto" w:fill="auto"/>
+            <w:vAlign w:val="bottom"/>
+          </w:tcPr>
+          <w:p>
+            <w:pPr>
+              <w:rPr>
+                <w:rFonts w:ascii="Calibri" w:eastAsia="Times New Roman" w:hAnsi="Calibri"/>
+                <w:color w:val="000000"/>
+                <w:lang w:eastAsia="en-US"/>
+              </w:rPr>
+            </w:pPr>
+            <w:proofErr w:type="spellStart"/>
+            <w:r>
+              <w:rPr>
+                <w:rFonts w:ascii="Calibri" w:eastAsia="Times New Roman" w:hAnsi="Calibri"/>
+                <w:color w:val="000000"/>
+                <w:lang w:eastAsia="en-US"/>
+              </w:rPr>
+              <w:t>Appscan</w:t>
+            </w:r>
+            <w:proofErr w:type="spellEnd"/>
+          </w:p>
+        </w:tc>
+        <w:tc>
+          <w:tcPr>
+            <w:tcW w:w="2270" w:type="dxa"/>
+            <w:tcBorders>
+              <w:top w:val="nil"/>
+              <w:left w:val="nil"/>
+              <w:bottom w:val="single" w:sz="4" w:space="0" w:color="auto"/>
+              <w:right w:val="single" w:sz="4" w:space="0" w:color="auto"/>
+            </w:tcBorders>
+            <w:shd w:val="clear" w:color="auto" w:fill="auto"/>
+            <w:noWrap/>
+            <w:vAlign w:val="bottom"/>
+          </w:tcPr>
+          <w:p>
+            <w:pPr>
+              <w:rPr>
+                <w:rFonts w:ascii="Calibri" w:eastAsia="Times New Roman" w:hAnsi="Calibri"/>
+                <w:color w:val="000000"/>
+                <w:lang w:eastAsia="en-US"/>
+              </w:rPr>
+            </w:pPr>
+            <w:r>
+              <w:rPr>
+                <w:rFonts w:ascii="Calibri" w:eastAsia="Times New Roman" w:hAnsi="Calibri"/>
+                <w:color w:val="000000"/>
+                <w:lang w:eastAsia="en-US"/>
+              </w:rPr>
+              <w:t>Requested</w:t>
+            </w:r>
+          </w:p>
+        </w:tc>
+      </w:tr>
+      <w:tr>
+        <w:trPr>
+          <w:trHeight w:val="276"/>
+        </w:trPr>
+        <w:tc>
+          <w:tcPr>
+            <w:tcW w:w="1434" w:type="dxa"/>
+            <w:tcBorders>
+              <w:top w:val="nil"/>
+              <w:left w:val="single" w:sz="4" w:space="0" w:color="auto"/>
+              <w:bottom w:val="single" w:sz="4" w:space="0" w:color="auto"/>
+              <w:right w:val="single" w:sz="4" w:space="0" w:color="auto"/>
+            </w:tcBorders>
+            <w:shd w:val="clear" w:color="auto" w:fill="auto"/>
+            <w:noWrap/>
+            <w:vAlign w:val="bottom"/>
+          </w:tcPr>
+          <w:p>
+            <w:pPr>
+              <w:rPr>
+                <w:rFonts w:ascii="Calibri" w:eastAsia="Times New Roman" w:hAnsi="Calibri"/>
+                <w:color w:val="000000"/>
+                <w:lang w:eastAsia="en-US"/>
+              </w:rPr>
+            </w:pPr>
+            <w:r>
+              <w:rPr>
+                <w:rFonts w:ascii="Calibri" w:eastAsia="Times New Roman" w:hAnsi="Calibri"/>
+                <w:color w:val="000000"/>
+                <w:lang w:eastAsia="en-US"/>
+              </w:rPr>
+              <w:t> </w:t>
+            </w:r>
+          </w:p>
+        </w:tc>
+        <w:tc>
+          <w:tcPr>
+            <w:tcW w:w="6771" w:type="dxa"/>
+            <w:tcBorders>
+              <w:top w:val="nil"/>
+              <w:left w:val="nil"/>
+              <w:bottom w:val="single" w:sz="4" w:space="0" w:color="auto"/>
+              <w:right w:val="single" w:sz="4" w:space="0" w:color="auto"/>
+            </w:tcBorders>
+            <w:shd w:val="clear" w:color="auto" w:fill="auto"/>
+            <w:vAlign w:val="bottom"/>
+          </w:tcPr>
+          <w:p>
+            <w:pPr>
+              <w:rPr>
+                <w:rFonts w:ascii="Calibri" w:eastAsia="Times New Roman" w:hAnsi="Calibri"/>
+                <w:color w:val="000000"/>
+                <w:lang w:eastAsia="en-US"/>
+              </w:rPr>
+            </w:pPr>
+            <w:r>
+              <w:rPr>
+                <w:rFonts w:ascii="Calibri" w:eastAsia="Times New Roman" w:hAnsi="Calibri"/>
+                <w:color w:val="000000"/>
+                <w:lang w:eastAsia="en-US"/>
+              </w:rPr>
+              <w:t>508 Compliance Check</w:t>
+            </w:r>
+          </w:p>
+        </w:tc>
+        <w:tc>
+          <w:tcPr>
+            <w:tcW w:w="2270" w:type="dxa"/>
+            <w:tcBorders>
+              <w:top w:val="nil"/>
+              <w:left w:val="nil"/>
+              <w:bottom w:val="single" w:sz="4" w:space="0" w:color="auto"/>
+              <w:right w:val="single" w:sz="4" w:space="0" w:color="auto"/>
+            </w:tcBorders>
+            <w:shd w:val="clear" w:color="auto" w:fill="auto"/>
+            <w:noWrap/>
+            <w:vAlign w:val="bottom"/>
+          </w:tcPr>
+          <w:p>
+            <w:pPr>
+              <w:rPr>
+                <w:rFonts w:ascii="Calibri" w:eastAsia="Times New Roman" w:hAnsi="Calibri"/>
+                <w:color w:val="000000"/>
+                <w:lang w:eastAsia="en-US"/>
+              </w:rPr>
+            </w:pPr>
+            <w:r>
+              <w:rPr>
+                <w:rFonts w:ascii="Calibri" w:eastAsia="Times New Roman" w:hAnsi="Calibri"/>
+                <w:color w:val="000000"/>
+                <w:lang w:eastAsia="en-US"/>
+              </w:rPr>
+              <w:t>Not started</w:t>
+            </w:r>
+          </w:p>
+        </w:tc>
+      </w:tr>
+    </w:tbl>
     <w:p>
       <w:pPr>
-        <w:pStyle w:val="ListParagraph"/>
-        <w:numPr>
-          <w:ilvl w:val="2"/>
-          <w:numId w:val="5"/>
-        </w:numPr>
-        <w:rPr>
-          <w:rFonts w:asciiTheme="majorHAnsi" w:eastAsiaTheme="minorHAnsi" w:hAnsiTheme="majorHAnsi" w:cstheme="minorBidi"/>
-          <w:lang w:eastAsia="en-US"/>
-        </w:rPr>
-      </w:pPr>
-      <w:r>
-        <w:rPr>
-          <w:rFonts w:asciiTheme="majorHAnsi" w:eastAsiaTheme="minorHAnsi" w:hAnsiTheme="majorHAnsi" w:cstheme="minorBidi"/>
-          <w:lang w:eastAsia="en-US"/>
-        </w:rPr>
-        <w:t xml:space="preserve">KM Plot performance issues </w:t>
-      </w:r>
-    </w:p>
-    <w:p>
-      <w:pPr>
-        <w:pStyle w:val="ListParagraph"/>
-        <w:numPr>
-          <w:ilvl w:val="2"/>
-          <w:numId w:val="5"/>
-        </w:numPr>
-        <w:rPr>
-          <w:rFonts w:asciiTheme="majorHAnsi" w:eastAsiaTheme="minorHAnsi" w:hAnsiTheme="majorHAnsi" w:cstheme="minorBidi"/>
-          <w:lang w:eastAsia="en-US"/>
-        </w:rPr>
-      </w:pPr>
-      <w:r>
-        <w:rPr>
-          <w:rFonts w:asciiTheme="majorHAnsi" w:eastAsiaTheme="minorHAnsi" w:hAnsiTheme="majorHAnsi" w:cstheme="minorBidi"/>
-          <w:lang w:eastAsia="en-US"/>
-        </w:rPr>
-        <w:t>IGV issues (from role based permissions)</w:t>
-      </w:r>
-    </w:p>
-    <w:p>
-      <w:pPr>
-        <w:pStyle w:val="ListParagraph"/>
-        <w:numPr>
-          <w:ilvl w:val="2"/>
-          <w:numId w:val="5"/>
-        </w:numPr>
-        <w:rPr>
-          <w:rFonts w:asciiTheme="majorHAnsi" w:eastAsiaTheme="minorHAnsi" w:hAnsiTheme="majorHAnsi" w:cstheme="minorBidi"/>
-          <w:lang w:eastAsia="en-US"/>
-        </w:rPr>
-      </w:pPr>
-      <w:r>
-        <w:rPr>
-          <w:rFonts w:asciiTheme="majorHAnsi" w:eastAsiaTheme="minorHAnsi" w:hAnsiTheme="majorHAnsi" w:cstheme="minorBidi"/>
-          <w:lang w:eastAsia="en-US"/>
-        </w:rPr>
-        <w:t>508 scan</w:t>
-      </w:r>
-    </w:p>
-    <w:p>
-      <w:pPr>
-        <w:pStyle w:val="ListParagraph"/>
-        <w:numPr>
-          <w:ilvl w:val="2"/>
-          <w:numId w:val="5"/>
-        </w:numPr>
-        <w:rPr>
-          <w:rFonts w:asciiTheme="majorHAnsi" w:eastAsiaTheme="minorHAnsi" w:hAnsiTheme="majorHAnsi" w:cstheme="minorBidi"/>
-          <w:lang w:eastAsia="en-US"/>
-        </w:rPr>
-      </w:pPr>
-      <w:proofErr w:type="spellStart"/>
-      <w:r>
-        <w:rPr>
-          <w:rFonts w:asciiTheme="majorHAnsi" w:eastAsiaTheme="minorHAnsi" w:hAnsiTheme="majorHAnsi" w:cstheme="minorBidi"/>
-          <w:lang w:eastAsia="en-US"/>
-        </w:rPr>
-        <w:t>Appscan</w:t>
-      </w:r>
-      <w:proofErr w:type="spellEnd"/>
-      <w:r>
-        <w:rPr>
-          <w:rFonts w:asciiTheme="majorHAnsi" w:eastAsiaTheme="minorHAnsi" w:hAnsiTheme="majorHAnsi" w:cstheme="minorBidi"/>
-          <w:lang w:eastAsia="en-US"/>
-        </w:rPr>
-        <w:t xml:space="preserve"> (after Single Sign-on is fixed)</w:t>
-      </w:r>
-    </w:p>
-    <w:p>
-      <w:pPr>
-        <w:pStyle w:val="ListParagraph"/>
-        <w:numPr>
-          <w:ilvl w:val="2"/>
-          <w:numId w:val="5"/>
-        </w:numPr>
-        <w:rPr>
-          <w:rFonts w:asciiTheme="majorHAnsi" w:eastAsiaTheme="minorHAnsi" w:hAnsiTheme="majorHAnsi" w:cstheme="minorBidi"/>
-          <w:lang w:eastAsia="en-US"/>
-        </w:rPr>
-      </w:pPr>
-      <w:proofErr w:type="gramStart"/>
-      <w:r>
-        <w:rPr>
-          <w:rFonts w:asciiTheme="majorHAnsi" w:eastAsiaTheme="minorHAnsi" w:hAnsiTheme="majorHAnsi" w:cstheme="minorBidi"/>
-          <w:lang w:eastAsia="en-US"/>
-        </w:rPr>
-        <w:t>calculate</w:t>
-      </w:r>
-      <w:proofErr w:type="gramEnd"/>
-      <w:r>
-        <w:rPr>
-          <w:rFonts w:asciiTheme="majorHAnsi" w:eastAsiaTheme="minorHAnsi" w:hAnsiTheme="majorHAnsi" w:cstheme="minorBidi"/>
-          <w:lang w:eastAsia="en-US"/>
-        </w:rPr>
-        <w:t xml:space="preserve"> the fold-change of </w:t>
-      </w:r>
-      <w:proofErr w:type="spellStart"/>
-      <w:r>
-        <w:rPr>
-          <w:rFonts w:asciiTheme="majorHAnsi" w:eastAsiaTheme="minorHAnsi" w:hAnsiTheme="majorHAnsi" w:cstheme="minorBidi"/>
-          <w:lang w:eastAsia="en-US"/>
-        </w:rPr>
-        <w:t>Affymetrix</w:t>
-      </w:r>
-      <w:proofErr w:type="spellEnd"/>
-      <w:r>
-        <w:rPr>
-          <w:rFonts w:asciiTheme="majorHAnsi" w:eastAsiaTheme="minorHAnsi" w:hAnsiTheme="majorHAnsi" w:cstheme="minorBidi"/>
-          <w:lang w:eastAsia="en-US"/>
-        </w:rPr>
-        <w:t xml:space="preserve"> expression values using the geometric mean of control samples</w:t>
-      </w:r>
-    </w:p>
-    <w:p>
-      <w:pPr>
-        <w:pStyle w:val="ListParagraph"/>
-        <w:numPr>
-          <w:ilvl w:val="2"/>
-          <w:numId w:val="5"/>
-        </w:numPr>
-        <w:rPr>
-          <w:rFonts w:asciiTheme="majorHAnsi" w:eastAsiaTheme="minorHAnsi" w:hAnsiTheme="majorHAnsi" w:cstheme="minorBidi"/>
-          <w:lang w:eastAsia="en-US"/>
-        </w:rPr>
-      </w:pPr>
-      <w:r>
-        <w:t xml:space="preserve">AIM Service </w:t>
-      </w:r>
-      <w:r>
-        <w:t>issues</w:t>
-      </w:r>
+        <w:rPr>
+          <w:rFonts w:asciiTheme="majorHAnsi" w:eastAsiaTheme="minorHAnsi" w:hAnsiTheme="majorHAnsi" w:cstheme="minorBidi"/>
+          <w:lang w:eastAsia="en-US"/>
+        </w:rPr>
+      </w:pPr>
     </w:p>
     <w:p>
       <w:pPr>
@@ -3179,81 +4189,51 @@
           <w:color w:val="0000FF"/>
           <w:lang w:eastAsia="en-US"/>
         </w:rPr>
-        <w:t>Single Sign-</w:t>
+        <w:t xml:space="preserve">Single Sign-on: </w:t>
+      </w:r>
+      <w:r>
+        <w:rPr>
+          <w:rFonts w:asciiTheme="majorHAnsi" w:eastAsiaTheme="minorHAnsi" w:hAnsiTheme="majorHAnsi" w:cstheme="minorBidi"/>
+          <w:color w:val="0000FF"/>
+          <w:lang w:eastAsia="en-US"/>
+        </w:rPr>
+        <w:t>Proceeding with the already-implemented web application-level SSO.</w:t>
+      </w:r>
+      <w:r>
+        <w:rPr>
+          <w:color w:val="0000FF"/>
+        </w:rPr>
+        <w:t xml:space="preserve"> </w:t>
       </w:r>
       <w:proofErr w:type="spellStart"/>
-      <w:r>
-        <w:rPr>
-          <w:rFonts w:asciiTheme="majorHAnsi" w:eastAsiaTheme="minorHAnsi" w:hAnsiTheme="majorHAnsi" w:cstheme="minorBidi"/>
+      <w:proofErr w:type="gramStart"/>
+      <w:r>
+        <w:rPr>
           <w:color w:val="0000FF"/>
-          <w:lang w:eastAsia="en-US"/>
-        </w:rPr>
-        <w:t>on</w:t>
+        </w:rPr>
+        <w:t>caIntegrator</w:t>
       </w:r>
       <w:proofErr w:type="spellEnd"/>
-      <w:r>
-        <w:rPr>
-          <w:rFonts w:asciiTheme="majorHAnsi" w:eastAsiaTheme="minorHAnsi" w:hAnsiTheme="majorHAnsi" w:cstheme="minorBidi"/>
+      <w:proofErr w:type="gramEnd"/>
+      <w:r>
+        <w:rPr>
           <w:color w:val="0000FF"/>
-          <w:lang w:eastAsia="en-US"/>
-        </w:rPr>
-        <w:t xml:space="preserve">: </w:t>
-      </w:r>
-      <w:r>
-        <w:rPr>
-          <w:rFonts w:asciiTheme="majorHAnsi" w:eastAsiaTheme="minorHAnsi" w:hAnsiTheme="majorHAnsi" w:cstheme="minorBidi"/>
+        </w:rPr>
+        <w:t xml:space="preserve"> uses </w:t>
+      </w:r>
+      <w:proofErr w:type="spellStart"/>
+      <w:r>
+        <w:rPr>
           <w:color w:val="0000FF"/>
-          <w:lang w:eastAsia="en-US"/>
-        </w:rPr>
-        <w:t>Proceeding with the already-implemented web application-level SSO.</w:t>
-      </w:r>
+        </w:rPr>
+        <w:t>Acegi</w:t>
+      </w:r>
+      <w:proofErr w:type="spellEnd"/>
       <w:r>
         <w:rPr>
           <w:color w:val="0000FF"/>
         </w:rPr>
-        <w:t xml:space="preserve"> </w:t>
-      </w:r>
-      <w:proofErr w:type="spellStart"/>
-      <w:r>
-        <w:rPr>
-          <w:color w:val="0000FF"/>
-        </w:rPr>
-        <w:t>caIntegrator</w:t>
-      </w:r>
-      <w:proofErr w:type="spellEnd"/>
-      <w:r>
-        <w:rPr>
-          <w:color w:val="0000FF"/>
-        </w:rPr>
-        <w:t xml:space="preserve"> uses </w:t>
-      </w:r>
-      <w:proofErr w:type="spellStart"/>
-      <w:r>
-        <w:rPr>
-          <w:color w:val="0000FF"/>
-        </w:rPr>
-        <w:t>Acegi</w:t>
-      </w:r>
-      <w:proofErr w:type="spellEnd"/>
-      <w:r>
-        <w:rPr>
-          <w:color w:val="0000FF"/>
-        </w:rPr>
-        <w:t xml:space="preserve"> security, and this feature seems to require an upgrade of the security framework to </w:t>
-      </w:r>
-      <w:proofErr w:type="gramStart"/>
-      <w:r>
-        <w:rPr>
-          <w:color w:val="0000FF"/>
-        </w:rPr>
-        <w:t>Spring</w:t>
-      </w:r>
-      <w:proofErr w:type="gramEnd"/>
-      <w:r>
-        <w:rPr>
-          <w:color w:val="0000FF"/>
-        </w:rPr>
-        <w:t xml:space="preserve"> security. This is a major undertaking, and will have to be deferred until after release v1.4. The team has shifted focus to bug fixes. Note that there is no major impact to the user</w:t>
+        <w:t xml:space="preserve"> security, and this feature seems to require an upgrade of the security framework to Spring security. This is a major undertaking, and will have to be deferred until after release v1.4. The team has shifted focus to bug fixes. Note that there is no major impact to the user</w:t>
       </w:r>
       <w:r>
         <w:t>:</w:t>
@@ -4237,7 +5217,7 @@
           <w:rFonts w:asciiTheme="majorHAnsi" w:eastAsiaTheme="minorHAnsi" w:hAnsiTheme="majorHAnsi" w:cstheme="minorBidi"/>
           <w:lang w:eastAsia="en-US"/>
         </w:rPr>
-        <w:t xml:space="preserve"> on QA.</w:t>
+        <w:t xml:space="preserve"> on QA: Systems team is waiting for the server.</w:t>
       </w:r>
     </w:p>
     <w:p>
@@ -4297,7 +5277,7 @@
           <w:rFonts w:asciiTheme="majorHAnsi" w:eastAsiaTheme="minorHAnsi" w:hAnsiTheme="majorHAnsi" w:cstheme="minorBidi"/>
           <w:lang w:eastAsia="en-US"/>
         </w:rPr>
-        <w:t>caArray</w:t>
+        <w:t>caGrid</w:t>
       </w:r>
       <w:proofErr w:type="spellEnd"/>
       <w:proofErr w:type="gramEnd"/>
@@ -4306,21 +5286,14 @@
           <w:rFonts w:asciiTheme="majorHAnsi" w:eastAsiaTheme="minorHAnsi" w:hAnsiTheme="majorHAnsi" w:cstheme="minorBidi"/>
           <w:lang w:eastAsia="en-US"/>
         </w:rPr>
-        <w:t xml:space="preserve"> Dev tier – </w:t>
-      </w:r>
-      <w:r>
-        <w:rPr>
-          <w:rFonts w:asciiTheme="majorHAnsi" w:eastAsiaTheme="minorHAnsi" w:hAnsiTheme="majorHAnsi" w:cstheme="minorBidi"/>
-          <w:lang w:eastAsia="en-US"/>
-        </w:rPr>
-        <w:t xml:space="preserve">testing </w:t>
-      </w:r>
-      <w:r>
-        <w:rPr>
-          <w:rFonts w:asciiTheme="majorHAnsi" w:eastAsiaTheme="minorHAnsi" w:hAnsiTheme="majorHAnsi" w:cstheme="minorBidi"/>
-          <w:lang w:eastAsia="en-US"/>
-        </w:rPr>
-        <w:t xml:space="preserve">Grid services </w:t>
+        <w:t xml:space="preserve"> v1.5</w:t>
+      </w:r>
+      <w:r>
+        <w:rPr>
+          <w:rFonts w:asciiTheme="majorHAnsi" w:eastAsiaTheme="minorHAnsi" w:hAnsiTheme="majorHAnsi" w:cstheme="minorBidi"/>
+          <w:lang w:eastAsia="en-US"/>
+        </w:rPr>
+        <w:t xml:space="preserve"> </w:t>
       </w:r>
       <w:r>
         <w:rPr>
@@ -4350,7 +5323,7 @@
           <w:rFonts w:asciiTheme="majorHAnsi" w:eastAsiaTheme="minorHAnsi" w:hAnsiTheme="majorHAnsi" w:cstheme="minorBidi"/>
           <w:lang w:eastAsia="en-US"/>
         </w:rPr>
-        <w:t xml:space="preserve"> 5.1.</w:t>
+        <w:t xml:space="preserve"> 5.1 – requested this configuration on the QA tier.</w:t>
       </w:r>
     </w:p>
     <w:p>
@@ -4373,6 +5346,40 @@
           <w:lang w:eastAsia="en-US"/>
         </w:rPr>
       </w:pPr>
+      <w:proofErr w:type="spellStart"/>
+      <w:proofErr w:type="gramStart"/>
+      <w:r>
+        <w:rPr>
+          <w:rFonts w:asciiTheme="majorHAnsi" w:eastAsiaTheme="minorHAnsi" w:hAnsiTheme="majorHAnsi" w:cstheme="minorBidi"/>
+          <w:lang w:eastAsia="en-US"/>
+        </w:rPr>
+        <w:t>caArray</w:t>
+      </w:r>
+      <w:proofErr w:type="spellEnd"/>
+      <w:proofErr w:type="gramEnd"/>
+      <w:r>
+        <w:rPr>
+          <w:rFonts w:asciiTheme="majorHAnsi" w:eastAsiaTheme="minorHAnsi" w:hAnsiTheme="majorHAnsi" w:cstheme="minorBidi"/>
+          <w:lang w:eastAsia="en-US"/>
+        </w:rPr>
+        <w:t xml:space="preserve"> Installation Guide was updated to reflect UPT 4.2.3 and </w:t>
+      </w:r>
+      <w:proofErr w:type="spellStart"/>
+      <w:r>
+        <w:rPr>
+          <w:rFonts w:asciiTheme="majorHAnsi" w:eastAsiaTheme="minorHAnsi" w:hAnsiTheme="majorHAnsi" w:cstheme="minorBidi"/>
+          <w:lang w:eastAsia="en-US"/>
+        </w:rPr>
+        <w:t>Jboss</w:t>
+      </w:r>
+      <w:proofErr w:type="spellEnd"/>
+      <w:r>
+        <w:rPr>
+          <w:rFonts w:asciiTheme="majorHAnsi" w:eastAsiaTheme="minorHAnsi" w:hAnsiTheme="majorHAnsi" w:cstheme="minorBidi"/>
+          <w:lang w:eastAsia="en-US"/>
+        </w:rPr>
+        <w:t xml:space="preserve"> 5.1.</w:t>
+      </w:r>
     </w:p>
     <w:p>
       <w:pPr>

</xml_diff>